<commit_message>
Atualização da documentação do controle de versão
</commit_message>
<xml_diff>
--- a/Desenvolvimento - Controle de Versão.docx
+++ b/Desenvolvimento - Controle de Versão.docx
@@ -161,7 +161,7 @@
                 <w:noProof/>
                 <w:webHidden/>
               </w:rPr>
-              <w:t>1</w:t>
+              <w:t>2</w:t>
             </w:r>
             <w:r>
               <w:rPr>
@@ -231,7 +231,7 @@
                 <w:noProof/>
                 <w:webHidden/>
               </w:rPr>
-              <w:t>2</w:t>
+              <w:t>3</w:t>
             </w:r>
             <w:r>
               <w:rPr>
@@ -301,7 +301,7 @@
                 <w:noProof/>
                 <w:webHidden/>
               </w:rPr>
-              <w:t>2</w:t>
+              <w:t>5</w:t>
             </w:r>
             <w:r>
               <w:rPr>
@@ -330,7 +330,21 @@
                 <w:rStyle w:val="Hyperlink"/>
                 <w:noProof/>
               </w:rPr>
-              <w:t>3. Atualizando o repositório no GitHub</w:t>
+              <w:t>3. Atualizando o reposit</w:t>
+            </w:r>
+            <w:r>
+              <w:rPr>
+                <w:rStyle w:val="Hyperlink"/>
+                <w:noProof/>
+              </w:rPr>
+              <w:t>ó</w:t>
+            </w:r>
+            <w:r>
+              <w:rPr>
+                <w:rStyle w:val="Hyperlink"/>
+                <w:noProof/>
+              </w:rPr>
+              <w:t>rio no GitHub</w:t>
             </w:r>
             <w:r>
               <w:rPr>
@@ -371,7 +385,7 @@
                 <w:noProof/>
                 <w:webHidden/>
               </w:rPr>
-              <w:t>2</w:t>
+              <w:t>6</w:t>
             </w:r>
             <w:r>
               <w:rPr>
@@ -570,18 +584,19 @@
       <w:proofErr w:type="spellEnd"/>
       <w:proofErr w:type="gramEnd"/>
       <w:r>
-        <w:t>, você pode visualizar os repositórios existentes, clicando no link “</w:t>
-      </w:r>
-      <w:proofErr w:type="spellStart"/>
-      <w:r>
-        <w:rPr>
-          <w:b/>
-        </w:rPr>
-        <w:t>Repositories</w:t>
-      </w:r>
-      <w:proofErr w:type="spellEnd"/>
-      <w:r>
-        <w:t>” existente no canto inferior esquerdo, conforme destacado na imagem abaixo</w:t>
+        <w:t xml:space="preserve">, você </w:t>
+      </w:r>
+      <w:r>
+        <w:t>irá</w:t>
+      </w:r>
+      <w:r>
+        <w:t xml:space="preserve"> visualizar os repositórios existentes</w:t>
+      </w:r>
+      <w:r>
+        <w:t xml:space="preserve"> no canto inferior direito</w:t>
+      </w:r>
+      <w:r>
+        <w:t>,  conforme destacado na imagem abaixo</w:t>
       </w:r>
       <w:r>
         <w:t xml:space="preserve">, ou diretamente pelo link </w:t>
@@ -604,7 +619,7 @@
             <v:path arrowok="t" fillok="f" o:connecttype="none"/>
             <o:lock v:ext="edit" shapetype="t"/>
           </v:shapetype>
-          <v:shape id="_x0000_s1026" type="#_x0000_t32" style="position:absolute;margin-left:15.35pt;margin-top:200pt;width:13.75pt;height:0;z-index:251658240" o:connectortype="straight" strokecolor="red" strokeweight="3pt">
+          <v:shape id="_x0000_s1026" type="#_x0000_t32" style="position:absolute;margin-left:258.75pt;margin-top:190.6pt;width:13.75pt;height:0;z-index:251658240" o:connectortype="straight" strokecolor="red" strokeweight="3pt">
             <v:stroke endarrow="block"/>
           </v:shape>
         </w:pict>
@@ -614,11 +629,41 @@
           <w:noProof/>
           <w:lang w:eastAsia="pt-BR"/>
         </w:rPr>
+        <w:pict>
+          <v:shapetype id="_x0000_t87" coordsize="21600,21600" o:spt="87" adj="1800,10800" path="m21600,qx10800@0l10800@2qy0@11,10800@3l10800@1qy21600,21600e" filled="f">
+            <v:formulas>
+              <v:f eqn="val #0"/>
+              <v:f eqn="sum 21600 0 #0"/>
+              <v:f eqn="sum #1 0 #0"/>
+              <v:f eqn="sum #1 #0 0"/>
+              <v:f eqn="prod #0 9598 32768"/>
+              <v:f eqn="sum 21600 0 @4"/>
+              <v:f eqn="sum 21600 0 #1"/>
+              <v:f eqn="min #1 @6"/>
+              <v:f eqn="prod @7 1 2"/>
+              <v:f eqn="prod #0 2 1"/>
+              <v:f eqn="sum 21600 0 @9"/>
+              <v:f eqn="val #1"/>
+            </v:formulas>
+            <v:path arrowok="t" o:connecttype="custom" o:connectlocs="21600,0;0,10800;21600,21600" textboxrect="13963,@4,21600,@5"/>
+            <v:handles>
+              <v:h position="center,#0" yrange="0,@8"/>
+              <v:h position="topLeft,#1" yrange="@9,@10"/>
+            </v:handles>
+          </v:shapetype>
+          <v:shape id="_x0000_s1027" type="#_x0000_t87" style="position:absolute;margin-left:263.05pt;margin-top:227.9pt;width:7.5pt;height:36.35pt;z-index:251659264" strokecolor="red" strokeweight="1.5pt"/>
+        </w:pict>
+      </w:r>
+      <w:r>
+        <w:rPr>
+          <w:noProof/>
+          <w:lang w:eastAsia="pt-BR"/>
+        </w:rPr>
         <w:drawing>
           <wp:inline distT="0" distB="0" distL="0" distR="0">
-            <wp:extent cx="5400040" cy="3322320"/>
-            <wp:effectExtent l="19050" t="0" r="0" b="0"/>
-            <wp:docPr id="2" name="Imagem 1" descr="git-1.jpg"/>
+            <wp:extent cx="5403740" cy="3681454"/>
+            <wp:effectExtent l="19050" t="0" r="6460" b="0"/>
+            <wp:docPr id="1" name="Imagem 1"/>
             <wp:cNvGraphicFramePr>
               <a:graphicFrameLocks xmlns:a="http://schemas.openxmlformats.org/drawingml/2006/main" noChangeAspect="1"/>
             </wp:cNvGraphicFramePr>
@@ -626,23 +671,33 @@
               <a:graphicData uri="http://schemas.openxmlformats.org/drawingml/2006/picture">
                 <pic:pic xmlns:pic="http://schemas.openxmlformats.org/drawingml/2006/picture">
                   <pic:nvPicPr>
-                    <pic:cNvPr id="0" name="git-1.jpg"/>
-                    <pic:cNvPicPr/>
+                    <pic:cNvPr id="0" name="Picture 1"/>
+                    <pic:cNvPicPr>
+                      <a:picLocks noChangeAspect="1" noChangeArrowheads="1"/>
+                    </pic:cNvPicPr>
                   </pic:nvPicPr>
                   <pic:blipFill>
                     <a:blip r:embed="rId7" cstate="print"/>
+                    <a:srcRect/>
                     <a:stretch>
                       <a:fillRect/>
                     </a:stretch>
                   </pic:blipFill>
-                  <pic:spPr>
+                  <pic:spPr bwMode="auto">
                     <a:xfrm>
                       <a:off x="0" y="0"/>
-                      <a:ext cx="5400040" cy="3322320"/>
+                      <a:ext cx="5400040" cy="3678933"/>
                     </a:xfrm>
                     <a:prstGeom prst="rect">
                       <a:avLst/>
                     </a:prstGeom>
+                    <a:noFill/>
+                    <a:ln w="9525">
+                      <a:noFill/>
+                      <a:miter lim="800000"/>
+                      <a:headEnd/>
+                      <a:tailEnd/>
+                    </a:ln>
                   </pic:spPr>
                 </pic:pic>
               </a:graphicData>
@@ -652,47 +707,6 @@
       </w:r>
     </w:p>
     <w:p/>
-    <w:p/>
-    <w:p>
-      <w:pPr>
-        <w:pStyle w:val="Ttulo1"/>
-      </w:pPr>
-      <w:bookmarkStart w:id="1" w:name="_Toc441215770"/>
-      <w:r>
-        <w:t>1</w:t>
-      </w:r>
-      <w:r>
-        <w:t xml:space="preserve">. </w:t>
-      </w:r>
-      <w:r>
-        <w:t>Repositórios</w:t>
-      </w:r>
-      <w:bookmarkEnd w:id="1"/>
-    </w:p>
-    <w:p>
-      <w:pPr>
-        <w:spacing w:after="0"/>
-      </w:pPr>
-    </w:p>
-    <w:p>
-      <w:r>
-        <w:t>Existem dois reposi</w:t>
-      </w:r>
-      <w:r>
-        <w:t>tórios, que podem ser visualizados após clicar no link “</w:t>
-      </w:r>
-      <w:proofErr w:type="spellStart"/>
-      <w:r>
-        <w:rPr>
-          <w:b/>
-        </w:rPr>
-        <w:t>Repositories</w:t>
-      </w:r>
-      <w:proofErr w:type="spellEnd"/>
-      <w:r>
-        <w:t>” existente no canto inferior esquerdo, conforme mencionado anteriormente:</w:t>
-      </w:r>
-    </w:p>
     <w:p>
       <w:r>
         <w:rPr>
@@ -702,9 +716,9 @@
         <w:lastRenderedPageBreak/>
         <w:drawing>
           <wp:inline distT="0" distB="0" distL="0" distR="0">
-            <wp:extent cx="5400040" cy="3322320"/>
+            <wp:extent cx="5400040" cy="3574422"/>
             <wp:effectExtent l="19050" t="0" r="0" b="0"/>
-            <wp:docPr id="4" name="Imagem 2" descr="git-2.jpg"/>
+            <wp:docPr id="7" name="Imagem 7"/>
             <wp:cNvGraphicFramePr>
               <a:graphicFrameLocks xmlns:a="http://schemas.openxmlformats.org/drawingml/2006/main" noChangeAspect="1"/>
             </wp:cNvGraphicFramePr>
@@ -712,23 +726,33 @@
               <a:graphicData uri="http://schemas.openxmlformats.org/drawingml/2006/picture">
                 <pic:pic xmlns:pic="http://schemas.openxmlformats.org/drawingml/2006/picture">
                   <pic:nvPicPr>
-                    <pic:cNvPr id="0" name="git-2.jpg"/>
-                    <pic:cNvPicPr/>
+                    <pic:cNvPr id="0" name="Picture 7"/>
+                    <pic:cNvPicPr>
+                      <a:picLocks noChangeAspect="1" noChangeArrowheads="1"/>
+                    </pic:cNvPicPr>
                   </pic:nvPicPr>
                   <pic:blipFill>
                     <a:blip r:embed="rId8" cstate="print"/>
+                    <a:srcRect/>
                     <a:stretch>
                       <a:fillRect/>
                     </a:stretch>
                   </pic:blipFill>
-                  <pic:spPr>
+                  <pic:spPr bwMode="auto">
                     <a:xfrm>
                       <a:off x="0" y="0"/>
-                      <a:ext cx="5400040" cy="3322320"/>
+                      <a:ext cx="5400040" cy="3574422"/>
                     </a:xfrm>
                     <a:prstGeom prst="rect">
                       <a:avLst/>
                     </a:prstGeom>
+                    <a:noFill/>
+                    <a:ln w="9525">
+                      <a:noFill/>
+                      <a:miter lim="800000"/>
+                      <a:headEnd/>
+                      <a:tailEnd/>
+                    </a:ln>
                   </pic:spPr>
                 </pic:pic>
               </a:graphicData>
@@ -737,16 +761,133 @@
         </w:drawing>
       </w:r>
     </w:p>
-    <w:p>
-      <w:pPr>
-        <w:spacing w:after="0"/>
-      </w:pPr>
-    </w:p>
-    <w:p>
-      <w:pPr>
-        <w:spacing w:after="0"/>
-      </w:pPr>
-      <w:r>
+    <w:p/>
+    <w:p>
+      <w:pPr>
+        <w:pStyle w:val="Ttulo1"/>
+      </w:pPr>
+      <w:bookmarkStart w:id="1" w:name="_Toc441215770"/>
+      <w:r>
+        <w:t>2</w:t>
+      </w:r>
+      <w:r>
+        <w:t xml:space="preserve">. </w:t>
+      </w:r>
+      <w:r>
+        <w:t>Repositórios</w:t>
+      </w:r>
+      <w:bookmarkEnd w:id="1"/>
+    </w:p>
+    <w:p>
+      <w:pPr>
+        <w:spacing w:after="0"/>
+      </w:pPr>
+    </w:p>
+    <w:p>
+      <w:pPr>
+        <w:jc w:val="both"/>
+      </w:pPr>
+      <w:r>
+        <w:t xml:space="preserve">Existem </w:t>
+      </w:r>
+      <w:r>
+        <w:t>três</w:t>
+      </w:r>
+      <w:r>
+        <w:t xml:space="preserve"> reposi</w:t>
+      </w:r>
+      <w:r>
+        <w:t xml:space="preserve">tórios, que podem ser visualizados </w:t>
+      </w:r>
+      <w:r>
+        <w:t xml:space="preserve">através do link </w:t>
+      </w:r>
+      <w:proofErr w:type="gramStart"/>
+      <w:r>
+        <w:t>https</w:t>
+      </w:r>
+      <w:proofErr w:type="gramEnd"/>
+      <w:r>
+        <w:t>://github.com/Desenvolvimento-DGI</w:t>
+      </w:r>
+      <w:r>
+        <w:t>, conforme mencionado anteriormente:</w:t>
+      </w:r>
+    </w:p>
+    <w:p>
+      <w:r>
+        <w:rPr>
+          <w:noProof/>
+          <w:lang w:eastAsia="pt-BR"/>
+        </w:rPr>
+        <w:drawing>
+          <wp:inline distT="0" distB="0" distL="0" distR="0">
+            <wp:extent cx="5400040" cy="3574422"/>
+            <wp:effectExtent l="19050" t="0" r="0" b="0"/>
+            <wp:docPr id="10" name="Imagem 10"/>
+            <wp:cNvGraphicFramePr>
+              <a:graphicFrameLocks xmlns:a="http://schemas.openxmlformats.org/drawingml/2006/main" noChangeAspect="1"/>
+            </wp:cNvGraphicFramePr>
+            <a:graphic xmlns:a="http://schemas.openxmlformats.org/drawingml/2006/main">
+              <a:graphicData uri="http://schemas.openxmlformats.org/drawingml/2006/picture">
+                <pic:pic xmlns:pic="http://schemas.openxmlformats.org/drawingml/2006/picture">
+                  <pic:nvPicPr>
+                    <pic:cNvPr id="0" name="Picture 10"/>
+                    <pic:cNvPicPr>
+                      <a:picLocks noChangeAspect="1" noChangeArrowheads="1"/>
+                    </pic:cNvPicPr>
+                  </pic:nvPicPr>
+                  <pic:blipFill>
+                    <a:blip r:embed="rId8" cstate="print"/>
+                    <a:srcRect/>
+                    <a:stretch>
+                      <a:fillRect/>
+                    </a:stretch>
+                  </pic:blipFill>
+                  <pic:spPr bwMode="auto">
+                    <a:xfrm>
+                      <a:off x="0" y="0"/>
+                      <a:ext cx="5400040" cy="3574422"/>
+                    </a:xfrm>
+                    <a:prstGeom prst="rect">
+                      <a:avLst/>
+                    </a:prstGeom>
+                    <a:noFill/>
+                    <a:ln w="9525">
+                      <a:noFill/>
+                      <a:miter lim="800000"/>
+                      <a:headEnd/>
+                      <a:tailEnd/>
+                    </a:ln>
+                  </pic:spPr>
+                </pic:pic>
+              </a:graphicData>
+            </a:graphic>
+          </wp:inline>
+        </w:drawing>
+      </w:r>
+    </w:p>
+    <w:p>
+      <w:pPr>
+        <w:spacing w:after="0"/>
+      </w:pPr>
+    </w:p>
+    <w:p>
+      <w:pPr>
+        <w:spacing w:after="0"/>
+      </w:pPr>
+    </w:p>
+    <w:p>
+      <w:pPr>
+        <w:spacing w:after="0"/>
+      </w:pPr>
+    </w:p>
+    <w:p>
+      <w:pPr>
+        <w:spacing w:after="0"/>
+      </w:pPr>
+      <w:r>
+        <w:lastRenderedPageBreak/>
         <w:t>Segue breve</w:t>
       </w:r>
       <w:r>
@@ -778,6 +919,7 @@
     <w:p>
       <w:pPr>
         <w:spacing w:after="0"/>
+        <w:jc w:val="both"/>
       </w:pPr>
       <w:r>
         <w:t>Contém todos os programas, imagens e outros arquivos auxiliares necessários para funcionamento do Catálogo desenvolvido internamente (</w:t>
@@ -797,6 +939,7 @@
     <w:p>
       <w:pPr>
         <w:spacing w:after="0"/>
+        <w:jc w:val="both"/>
       </w:pPr>
       <w:r>
         <w:t xml:space="preserve">Endereço de acesso pelo </w:t>
@@ -817,11 +960,6 @@
           <w:t>https://github.com/Desenvolvimento-DGI/Catalogo.git</w:t>
         </w:r>
       </w:hyperlink>
-    </w:p>
-    <w:p>
-      <w:pPr>
-        <w:spacing w:after="0"/>
-      </w:pPr>
     </w:p>
     <w:p>
       <w:pPr>
@@ -892,21 +1030,6 @@
     <w:p>
       <w:pPr>
         <w:spacing w:after="0"/>
-      </w:pPr>
-    </w:p>
-    <w:p>
-      <w:pPr>
-        <w:spacing w:after="0"/>
-      </w:pPr>
-    </w:p>
-    <w:p>
-      <w:pPr>
-        <w:spacing w:after="0"/>
-      </w:pPr>
-    </w:p>
-    <w:p>
-      <w:pPr>
-        <w:spacing w:after="0"/>
         <w:rPr>
           <w:b/>
         </w:rPr>
@@ -915,13 +1038,13 @@
         <w:rPr>
           <w:b/>
         </w:rPr>
-        <w:lastRenderedPageBreak/>
         <w:t>Scripts</w:t>
       </w:r>
     </w:p>
     <w:p>
       <w:pPr>
         <w:spacing w:after="0"/>
+        <w:jc w:val="both"/>
       </w:pPr>
       <w:r>
         <w:t xml:space="preserve">Contém todos os scripts necessários para funcionamento de vários processos, como o processamento responsável por criar os registros em banco de dados e gerar </w:t>
@@ -941,6 +1064,7 @@
     <w:p>
       <w:pPr>
         <w:spacing w:after="0"/>
+        <w:jc w:val="both"/>
       </w:pPr>
       <w:r>
         <w:t xml:space="preserve">Endereço de acesso pelo </w:t>
@@ -971,11 +1095,6 @@
       <w:pPr>
         <w:spacing w:after="0"/>
       </w:pPr>
-    </w:p>
-    <w:p>
-      <w:pPr>
-        <w:spacing w:after="0"/>
-      </w:pPr>
       <w:r>
         <w:rPr>
           <w:noProof/>
@@ -983,8 +1102,8 @@
         </w:rPr>
         <w:drawing>
           <wp:inline distT="0" distB="0" distL="0" distR="0">
-            <wp:extent cx="5400040" cy="3322320"/>
-            <wp:effectExtent l="19050" t="0" r="0" b="0"/>
+            <wp:extent cx="5402194" cy="3140765"/>
+            <wp:effectExtent l="19050" t="0" r="8006" b="0"/>
             <wp:docPr id="6" name="Imagem 5" descr="git-3.jpg"/>
             <wp:cNvGraphicFramePr>
               <a:graphicFrameLocks xmlns:a="http://schemas.openxmlformats.org/drawingml/2006/main" noChangeAspect="1"/>
@@ -1005,7 +1124,7 @@
                   <pic:spPr>
                     <a:xfrm>
                       <a:off x="0" y="0"/>
-                      <a:ext cx="5400040" cy="3322320"/>
+                      <a:ext cx="5400040" cy="3139513"/>
                     </a:xfrm>
                     <a:prstGeom prst="rect">
                       <a:avLst/>
@@ -1021,7 +1140,118 @@
     <w:p>
       <w:pPr>
         <w:spacing w:after="0"/>
-      </w:pPr>
+        <w:rPr>
+          <w:b/>
+        </w:rPr>
+      </w:pPr>
+      <w:r>
+        <w:rPr>
+          <w:b/>
+        </w:rPr>
+        <w:lastRenderedPageBreak/>
+        <w:t>Documentação</w:t>
+      </w:r>
+    </w:p>
+    <w:p>
+      <w:pPr>
+        <w:spacing w:after="0"/>
+        <w:jc w:val="both"/>
+      </w:pPr>
+      <w:r>
+        <w:t>Contém vários documentos relacionados às atividades executadas e mencionadas nos repositórios Scripts e Catálogo, além de o</w:t>
+      </w:r>
+      <w:r>
+        <w:t>u</w:t>
+      </w:r>
+      <w:r>
+        <w:t xml:space="preserve">tras atividades rotineiras não especificadas nos repositórios existentes. </w:t>
+      </w:r>
+    </w:p>
+    <w:p>
+      <w:pPr>
+        <w:spacing w:after="0"/>
+        <w:jc w:val="both"/>
+      </w:pPr>
+      <w:r>
+        <w:t xml:space="preserve">Endereço de acesso pelo </w:t>
+      </w:r>
+      <w:proofErr w:type="spellStart"/>
+      <w:r>
+        <w:t>Git</w:t>
+      </w:r>
+      <w:proofErr w:type="spellEnd"/>
+      <w:r>
+        <w:t xml:space="preserve">: </w:t>
+      </w:r>
+      <w:hyperlink r:id="rId14" w:history="1">
+        <w:r>
+          <w:rPr>
+            <w:rStyle w:val="Hyperlink"/>
+          </w:rPr>
+          <w:t>https://github.com/Desenvolvimento-DGI/Documentacao.git</w:t>
+        </w:r>
+      </w:hyperlink>
+    </w:p>
+    <w:p>
+      <w:pPr>
+        <w:spacing w:after="0"/>
+      </w:pPr>
+    </w:p>
+    <w:p>
+      <w:pPr>
+        <w:spacing w:after="0"/>
+      </w:pPr>
+      <w:r>
+        <w:rPr>
+          <w:noProof/>
+          <w:lang w:eastAsia="pt-BR"/>
+        </w:rPr>
+        <w:drawing>
+          <wp:inline distT="0" distB="0" distL="0" distR="0">
+            <wp:extent cx="5400040" cy="3574422"/>
+            <wp:effectExtent l="19050" t="0" r="0" b="0"/>
+            <wp:docPr id="16" name="Imagem 16"/>
+            <wp:cNvGraphicFramePr>
+              <a:graphicFrameLocks xmlns:a="http://schemas.openxmlformats.org/drawingml/2006/main" noChangeAspect="1"/>
+            </wp:cNvGraphicFramePr>
+            <a:graphic xmlns:a="http://schemas.openxmlformats.org/drawingml/2006/main">
+              <a:graphicData uri="http://schemas.openxmlformats.org/drawingml/2006/picture">
+                <pic:pic xmlns:pic="http://schemas.openxmlformats.org/drawingml/2006/picture">
+                  <pic:nvPicPr>
+                    <pic:cNvPr id="0" name="Picture 16"/>
+                    <pic:cNvPicPr>
+                      <a:picLocks noChangeAspect="1" noChangeArrowheads="1"/>
+                    </pic:cNvPicPr>
+                  </pic:nvPicPr>
+                  <pic:blipFill>
+                    <a:blip r:embed="rId15" cstate="print"/>
+                    <a:srcRect/>
+                    <a:stretch>
+                      <a:fillRect/>
+                    </a:stretch>
+                  </pic:blipFill>
+                  <pic:spPr bwMode="auto">
+                    <a:xfrm>
+                      <a:off x="0" y="0"/>
+                      <a:ext cx="5400040" cy="3574422"/>
+                    </a:xfrm>
+                    <a:prstGeom prst="rect">
+                      <a:avLst/>
+                    </a:prstGeom>
+                    <a:noFill/>
+                    <a:ln w="9525">
+                      <a:noFill/>
+                      <a:miter lim="800000"/>
+                      <a:headEnd/>
+                      <a:tailEnd/>
+                    </a:ln>
+                  </pic:spPr>
+                </pic:pic>
+              </a:graphicData>
+            </a:graphic>
+          </wp:inline>
+        </w:drawing>
+      </w:r>
     </w:p>
     <w:p>
       <w:pPr>
@@ -1034,7 +1264,7 @@
       </w:pPr>
       <w:bookmarkStart w:id="2" w:name="_Toc441215771"/>
       <w:r>
-        <w:t>2</w:t>
+        <w:t>3</w:t>
       </w:r>
       <w:r>
         <w:t xml:space="preserve">. </w:t>
@@ -1052,6 +1282,7 @@
     <w:p>
       <w:pPr>
         <w:spacing w:after="0"/>
+        <w:jc w:val="both"/>
       </w:pPr>
       <w:r>
         <w:t xml:space="preserve">Para criar um repositório local, em qualquer computador ou dispositivo, para dar continuidade ao desenvolvimento, é </w:t>
@@ -1072,7 +1303,7 @@
       <w:r>
         <w:t xml:space="preserve"> (</w:t>
       </w:r>
-      <w:hyperlink r:id="rId14" w:history="1">
+      <w:hyperlink r:id="rId16" w:history="1">
         <w:r>
           <w:rPr>
             <w:rStyle w:val="Hyperlink"/>
@@ -1087,11 +1318,13 @@
     <w:p>
       <w:pPr>
         <w:spacing w:after="0"/>
-      </w:pPr>
-    </w:p>
-    <w:p>
-      <w:pPr>
-        <w:spacing w:after="0"/>
+        <w:jc w:val="both"/>
+      </w:pPr>
+    </w:p>
+    <w:p>
+      <w:pPr>
+        <w:spacing w:after="0"/>
+        <w:jc w:val="both"/>
       </w:pPr>
       <w:r>
         <w:t>1. Criar um diretório local onde será realizada a cópia do repositório;</w:t>
@@ -1100,27 +1333,28 @@
     <w:p>
       <w:pPr>
         <w:spacing w:after="0"/>
-      </w:pPr>
-    </w:p>
-    <w:p>
-      <w:pPr>
-        <w:spacing w:after="0"/>
-      </w:pPr>
-      <w:r>
-        <w:t xml:space="preserve">2. Acessar o diretório criado e inicializar o repositório (Necessário estar dentro do </w:t>
-      </w:r>
-      <w:proofErr w:type="spellStart"/>
-      <w:r>
-        <w:t>diretorio</w:t>
-      </w:r>
-      <w:proofErr w:type="spellEnd"/>
-      <w:r>
-        <w:t>) através do comando abaixo:</w:t>
-      </w:r>
-    </w:p>
-    <w:p>
-      <w:pPr>
-        <w:spacing w:after="0"/>
+        <w:jc w:val="both"/>
+      </w:pPr>
+    </w:p>
+    <w:p>
+      <w:pPr>
+        <w:spacing w:after="0"/>
+        <w:jc w:val="both"/>
+      </w:pPr>
+      <w:r>
+        <w:t>2. Acessar o diretório criado e inicializar o repositório (Necessário estar dentro do diret</w:t>
+      </w:r>
+      <w:r>
+        <w:t>ó</w:t>
+      </w:r>
+      <w:r>
+        <w:t>rio) através do comando abaixo:</w:t>
+      </w:r>
+    </w:p>
+    <w:p>
+      <w:pPr>
+        <w:spacing w:after="0"/>
+        <w:jc w:val="both"/>
       </w:pPr>
       <w:proofErr w:type="spellStart"/>
       <w:proofErr w:type="gramStart"/>
@@ -1141,11 +1375,13 @@
     <w:p>
       <w:pPr>
         <w:spacing w:after="0"/>
-      </w:pPr>
-    </w:p>
-    <w:p>
-      <w:pPr>
-        <w:spacing w:after="0"/>
+        <w:jc w:val="both"/>
+      </w:pPr>
+    </w:p>
+    <w:p>
+      <w:pPr>
+        <w:spacing w:after="0"/>
+        <w:jc w:val="both"/>
       </w:pPr>
       <w:r>
         <w:t>3. Realizar clonagem (Cópia) do repositório desejado através do comando abaixo:</w:t>
@@ -1154,6 +1390,7 @@
     <w:p>
       <w:pPr>
         <w:spacing w:after="0"/>
+        <w:jc w:val="both"/>
         <w:rPr>
           <w:lang w:val="en-US"/>
         </w:rPr>
@@ -1202,6 +1439,7 @@
     <w:p>
       <w:pPr>
         <w:spacing w:after="0"/>
+        <w:jc w:val="both"/>
         <w:rPr>
           <w:lang w:val="en-US"/>
         </w:rPr>
@@ -1210,6 +1448,7 @@
     <w:p>
       <w:pPr>
         <w:spacing w:after="0"/>
+        <w:jc w:val="both"/>
       </w:pPr>
       <w:r>
         <w:t xml:space="preserve">Após digitar o </w:t>
@@ -1221,7 +1460,13 @@
         <w:t>mando acima ser</w:t>
       </w:r>
       <w:r>
-        <w:t>á iniciada a cópia de todos os arquivos contidos no repositório informado. No caso apresentado acima, será copiado todo o repositório dos scripts.</w:t>
+        <w:t xml:space="preserve">á iniciada a cópia de todos os arquivos contidos no repositório informado. No caso apresentado acima, será </w:t>
+      </w:r>
+      <w:r>
+        <w:t>copiado todo o repositório dos S</w:t>
+      </w:r>
+      <w:r>
+        <w:t>cripts.</w:t>
       </w:r>
     </w:p>
     <w:p>
@@ -1241,7 +1486,10 @@
       <w:bookmarkStart w:id="3" w:name="_Toc441215772"/>
       <w:r>
         <w:lastRenderedPageBreak/>
-        <w:t xml:space="preserve">3. Atualizando o repositório no </w:t>
+        <w:t>4</w:t>
+      </w:r>
+      <w:r>
+        <w:t xml:space="preserve">. Atualizando o repositório no </w:t>
       </w:r>
       <w:proofErr w:type="spellStart"/>
       <w:proofErr w:type="gramStart"/>
@@ -1260,6 +1508,7 @@
     <w:p>
       <w:pPr>
         <w:spacing w:after="0"/>
+        <w:jc w:val="both"/>
       </w:pPr>
       <w:r>
         <w:t xml:space="preserve">Após realizar modificações, excluir algum arquivo ou criar novos arquivos, e desejar atualizar o repositório, basta acessar o diretório do repositório e executar os comandos para enviar as atualizações no repositório local para o repositório na internet, no </w:t>
@@ -1278,11 +1527,13 @@
     <w:p>
       <w:pPr>
         <w:spacing w:after="0"/>
-      </w:pPr>
-    </w:p>
-    <w:p>
-      <w:pPr>
-        <w:spacing w:after="0"/>
+        <w:jc w:val="both"/>
+      </w:pPr>
+    </w:p>
+    <w:p>
+      <w:pPr>
+        <w:spacing w:after="0"/>
+        <w:jc w:val="both"/>
       </w:pPr>
       <w:r>
         <w:t>Veja a</w:t>
@@ -1311,13 +1562,14 @@
     <w:p>
       <w:pPr>
         <w:spacing w:after="0"/>
-      </w:pPr>
-    </w:p>
-    <w:p>
-      <w:pPr>
-        <w:spacing w:after="0"/>
-      </w:pPr>
-      <w:hyperlink r:id="rId15" w:history="1">
+        <w:jc w:val="both"/>
+      </w:pPr>
+    </w:p>
+    <w:p>
+      <w:pPr>
+        <w:spacing w:after="0"/>
+      </w:pPr>
+      <w:hyperlink r:id="rId17" w:history="1">
         <w:r>
           <w:rPr>
             <w:rStyle w:val="Hyperlink"/>
@@ -1330,7 +1582,7 @@
       <w:pPr>
         <w:spacing w:after="0"/>
       </w:pPr>
-      <w:hyperlink r:id="rId16" w:history="1">
+      <w:hyperlink r:id="rId18" w:history="1">
         <w:r>
           <w:rPr>
             <w:rStyle w:val="Hyperlink"/>
@@ -2003,7 +2255,7 @@
 </file>
 
 <file path=customXml/itemProps1.xml><?xml version="1.0" encoding="utf-8"?>
-<ds:datastoreItem xmlns:ds="http://schemas.openxmlformats.org/officeDocument/2006/customXml" ds:itemID="{2E9B9328-5DC2-41D4-B7B6-EF07061A97A8}">
+<ds:datastoreItem xmlns:ds="http://schemas.openxmlformats.org/officeDocument/2006/customXml" ds:itemID="{B0D583D7-BCC8-4441-83F3-D1322B9FE1CE}">
   <ds:schemaRefs>
     <ds:schemaRef ds:uri="http://schemas.openxmlformats.org/officeDocument/2006/bibliography"/>
   </ds:schemaRefs>

</xml_diff>